<commit_message>
Ajout de l'upload de nouveau template
</commit_message>
<xml_diff>
--- a/uploads/developpement/templates/test_template.docx
+++ b/uploads/developpement/templates/test_template.docx
@@ -109,7 +109,6 @@
         </w:rPr>
         <w:t xml:space="preserve"> </w:t>
       </w:r>
-      <w:proofErr w:type="spellStart"/>
       <w:r>
         <w:rPr>
           <w:rFonts w:ascii="Arial" w:hAnsi="Arial" w:cs="Arial"/>
@@ -130,7 +129,6 @@
         </w:rPr>
         <w:t>ng</w:t>
       </w:r>
-      <w:proofErr w:type="spellEnd"/>
       <w:r>
         <w:rPr>
           <w:rFonts w:ascii="Arial" w:hAnsi="Arial" w:cs="Arial"/>
@@ -446,7 +444,6 @@
               </w:rPr>
               <w:t xml:space="preserve">Titre : </w:t>
             </w:r>
-            <w:proofErr w:type="gramStart"/>
             <w:r>
               <w:rPr>
                 <w:rFonts w:ascii="Arial" w:hAnsi="Arial" w:cs="Arial"/>
@@ -463,48 +460,7 @@
                 <w:sz w:val="20"/>
                 <w:lang w:val="fr-CA"/>
               </w:rPr>
-              <w:t xml:space="preserve"> </w:t>
-            </w:r>
-            <w:proofErr w:type="spellStart"/>
-            <w:r>
-              <w:rPr>
-                <w:rFonts w:ascii="Arial" w:hAnsi="Arial" w:cs="Arial"/>
-                <w:b w:val="0"/>
-                <w:sz w:val="20"/>
-                <w:lang w:val="fr-CA"/>
-              </w:rPr>
-              <w:t>project</w:t>
-            </w:r>
-            <w:proofErr w:type="spellEnd"/>
-            <w:proofErr w:type="gramEnd"/>
-            <w:r>
-              <w:rPr>
-                <w:rFonts w:ascii="Arial" w:hAnsi="Arial" w:cs="Arial"/>
-                <w:b w:val="0"/>
-                <w:sz w:val="20"/>
-                <w:lang w:val="fr-CA"/>
-              </w:rPr>
-              <w:t>[‘</w:t>
-            </w:r>
-            <w:proofErr w:type="spellStart"/>
-            <w:r>
-              <w:rPr>
-                <w:rFonts w:ascii="Arial" w:hAnsi="Arial" w:cs="Arial"/>
-                <w:b w:val="0"/>
-                <w:sz w:val="20"/>
-                <w:lang w:val="fr-CA"/>
-              </w:rPr>
-              <w:t>name</w:t>
-            </w:r>
-            <w:proofErr w:type="spellEnd"/>
-            <w:r>
-              <w:rPr>
-                <w:rFonts w:ascii="Arial" w:hAnsi="Arial" w:cs="Arial"/>
-                <w:b w:val="0"/>
-                <w:sz w:val="20"/>
-                <w:lang w:val="fr-CA"/>
-              </w:rPr>
-              <w:t>’]</w:t>
+              <w:t xml:space="preserve"> project[‘name’]</w:t>
             </w:r>
             <w:r>
               <w:rPr>
@@ -574,23 +530,13 @@
                 <w:lang w:val="en-US"/>
               </w:rPr>
             </w:pPr>
-            <w:proofErr w:type="gramStart"/>
             <w:r>
               <w:rPr>
                 <w:rFonts w:ascii="Arial" w:hAnsi="Arial" w:cs="Arial"/>
                 <w:sz w:val="20"/>
                 <w:lang w:val="en-US"/>
               </w:rPr>
-              <w:t>{{ '</w:t>
-            </w:r>
-            <w:proofErr w:type="gramEnd"/>
-            <w:r>
-              <w:rPr>
-                <w:rFonts w:ascii="Arial" w:hAnsi="Arial" w:cs="Arial"/>
-                <w:sz w:val="20"/>
-                <w:lang w:val="en-US"/>
-              </w:rPr>
-              <w:t>; '.join</w:t>
+              <w:t>{{ '; '.join</w:t>
             </w:r>
             <w:r>
               <w:rPr>
@@ -695,7 +641,6 @@
                 <w:lang w:val="fr-CA"/>
               </w:rPr>
             </w:pPr>
-            <w:proofErr w:type="gramStart"/>
             <w:r>
               <w:rPr>
                 <w:rFonts w:ascii="Arial" w:hAnsi="Arial" w:cs="Arial"/>
@@ -711,28 +656,7 @@
                 <w:sz w:val="20"/>
                 <w:lang w:val="fr-CA"/>
               </w:rPr>
-              <w:t xml:space="preserve"> </w:t>
-            </w:r>
-            <w:proofErr w:type="spellStart"/>
-            <w:r>
-              <w:rPr>
-                <w:rFonts w:ascii="Arial" w:hAnsi="Arial" w:cs="Arial"/>
-                <w:b/>
-                <w:sz w:val="20"/>
-                <w:lang w:val="fr-CA"/>
-              </w:rPr>
-              <w:t>project</w:t>
-            </w:r>
-            <w:proofErr w:type="spellEnd"/>
-            <w:proofErr w:type="gramEnd"/>
-            <w:r>
-              <w:rPr>
-                <w:rFonts w:ascii="Arial" w:hAnsi="Arial" w:cs="Arial"/>
-                <w:b/>
-                <w:sz w:val="20"/>
-                <w:lang w:val="fr-CA"/>
-              </w:rPr>
-              <w:t>[‘client’]</w:t>
+              <w:t xml:space="preserve"> project[‘client’]</w:t>
             </w:r>
             <w:r>
               <w:rPr>
@@ -805,6 +729,58 @@
           </w:tcPr>
           <w:p>
             <w:pPr>
+              <w:pStyle w:val="PrformatHTML"/>
+              <w:rPr>
+                <w:lang w:val="en-US"/>
+              </w:rPr>
+            </w:pPr>
+            <w:r>
+              <w:rPr>
+                <w:rFonts w:ascii="Arial" w:hAnsi="Arial" w:cs="Arial"/>
+                <w:lang w:val="en-US"/>
+              </w:rPr>
+              <w:t xml:space="preserve">{{ </w:t>
+            </w:r>
+            <w:r>
+              <w:rPr>
+                <w:rFonts w:ascii="Arial" w:hAnsi="Arial" w:cs="Arial"/>
+                <w:b/>
+              </w:rPr>
+              <w:t>project</w:t>
+            </w:r>
+            <w:r>
+              <w:rPr>
+                <w:rFonts w:ascii="Arial" w:hAnsi="Arial" w:cs="Arial"/>
+                <w:lang w:val="en-US"/>
+              </w:rPr>
+              <w:t xml:space="preserve"> </w:t>
+            </w:r>
+            <w:r>
+              <w:rPr>
+                <w:rFonts w:ascii="Arial" w:hAnsi="Arial" w:cs="Arial"/>
+                <w:lang w:val="en-US"/>
+              </w:rPr>
+              <w:t>[‘start_date’]</w:t>
+            </w:r>
+            <w:r>
+              <w:rPr>
+                <w:rFonts w:cs="Arial"/>
+                <w:lang w:val="en-US"/>
+              </w:rPr>
+              <w:t>.</w:t>
+            </w:r>
+            <w:r>
+              <w:rPr>
+                <w:lang w:val="en-US"/>
+              </w:rPr>
+              <w:t>s</w:t>
+            </w:r>
+            <w:r>
+              <w:t>plit(‘-‘)[0]</w:t>
+            </w:r>
+          </w:p>
+          <w:p>
+            <w:pPr>
               <w:spacing w:before="60" w:after="60" w:line="240" w:lineRule="auto"/>
               <w:rPr>
                 <w:rFonts w:ascii="Arial" w:hAnsi="Arial" w:cs="Arial"/>
@@ -812,72 +788,21 @@
                 <w:lang w:val="fr-CA"/>
               </w:rPr>
             </w:pPr>
-            <w:proofErr w:type="gramStart"/>
+            <w:r>
+              <w:rPr>
+                <w:rFonts w:ascii="Arial" w:hAnsi="Arial" w:cs="Arial"/>
+                <w:sz w:val="20"/>
+                <w:lang w:val="en-US"/>
+              </w:rPr>
+              <w:t xml:space="preserve"> </w:t>
+            </w:r>
             <w:r>
               <w:rPr>
                 <w:rFonts w:ascii="Arial" w:hAnsi="Arial" w:cs="Arial"/>
                 <w:sz w:val="20"/>
                 <w:lang w:val="fr-CA"/>
               </w:rPr>
-              <w:t>{{</w:t>
-            </w:r>
-            <w:r>
-              <w:rPr>
-                <w:rFonts w:ascii="Arial" w:hAnsi="Arial" w:cs="Arial"/>
-                <w:b/>
-                <w:sz w:val="20"/>
-                <w:lang w:val="fr-CA"/>
-              </w:rPr>
-              <w:t xml:space="preserve"> </w:t>
-            </w:r>
-            <w:proofErr w:type="spellStart"/>
-            <w:r>
-              <w:rPr>
-                <w:rFonts w:ascii="Arial" w:hAnsi="Arial" w:cs="Arial"/>
-                <w:b/>
-                <w:sz w:val="20"/>
-                <w:lang w:val="fr-CA"/>
-              </w:rPr>
-              <w:t>project</w:t>
-            </w:r>
-            <w:proofErr w:type="spellEnd"/>
-            <w:proofErr w:type="gramEnd"/>
-            <w:r>
-              <w:rPr>
-                <w:rFonts w:ascii="Arial" w:hAnsi="Arial" w:cs="Arial"/>
-                <w:b/>
-                <w:sz w:val="20"/>
-                <w:lang w:val="fr-CA"/>
-              </w:rPr>
-              <w:t>[‘</w:t>
-            </w:r>
-            <w:proofErr w:type="spellStart"/>
-            <w:r>
-              <w:rPr>
-                <w:rFonts w:ascii="Arial" w:hAnsi="Arial" w:cs="Arial"/>
-                <w:b/>
-                <w:sz w:val="20"/>
-                <w:lang w:val="fr-CA"/>
-              </w:rPr>
-              <w:t>start_date</w:t>
-            </w:r>
-            <w:proofErr w:type="spellEnd"/>
-            <w:r>
-              <w:rPr>
-                <w:rFonts w:ascii="Arial" w:hAnsi="Arial" w:cs="Arial"/>
-                <w:b/>
-                <w:sz w:val="20"/>
-                <w:lang w:val="fr-CA"/>
-              </w:rPr>
-              <w:t>’]</w:t>
-            </w:r>
-            <w:r>
-              <w:rPr>
-                <w:rFonts w:ascii="Arial" w:hAnsi="Arial" w:cs="Arial"/>
-                <w:sz w:val="20"/>
-                <w:lang w:val="fr-CA"/>
-              </w:rPr>
-              <w:t xml:space="preserve"> }}</w:t>
+              <w:t>}}</w:t>
             </w:r>
           </w:p>
         </w:tc>
@@ -935,7 +860,6 @@
                 <w:lang w:val="fr-CA"/>
               </w:rPr>
             </w:pPr>
-            <w:proofErr w:type="gramStart"/>
             <w:r>
               <w:rPr>
                 <w:rFonts w:ascii="Arial" w:hAnsi="Arial" w:cs="Arial"/>
@@ -944,7 +868,6 @@
               </w:rPr>
               <w:t xml:space="preserve">{{ </w:t>
             </w:r>
-            <w:proofErr w:type="spellStart"/>
             <w:r>
               <w:rPr>
                 <w:rFonts w:ascii="Arial" w:hAnsi="Arial" w:cs="Arial"/>
@@ -952,18 +875,7 @@
                 <w:sz w:val="20"/>
                 <w:lang w:val="fr-CA"/>
               </w:rPr>
-              <w:t>project</w:t>
-            </w:r>
-            <w:proofErr w:type="spellEnd"/>
-            <w:proofErr w:type="gramEnd"/>
-            <w:r>
-              <w:rPr>
-                <w:rFonts w:ascii="Arial" w:hAnsi="Arial" w:cs="Arial"/>
-                <w:b/>
-                <w:sz w:val="20"/>
-                <w:lang w:val="fr-CA"/>
-              </w:rPr>
-              <w:t>[‘</w:t>
+              <w:t>project[‘</w:t>
             </w:r>
             <w:r>
               <w:rPr>
@@ -1059,7 +971,6 @@
                 <w:lang w:val="en-US"/>
               </w:rPr>
             </w:pPr>
-            <w:proofErr w:type="gramStart"/>
             <w:r>
               <w:rPr>
                 <w:rFonts w:ascii="Arial" w:hAnsi="Arial" w:cs="Arial"/>
@@ -1075,37 +986,7 @@
                 <w:sz w:val="20"/>
                 <w:lang w:val="en-US"/>
               </w:rPr>
-              <w:t xml:space="preserve"> project</w:t>
-            </w:r>
-            <w:proofErr w:type="gramEnd"/>
-            <w:r>
-              <w:rPr>
-                <w:rFonts w:ascii="Arial" w:hAnsi="Arial" w:cs="Arial"/>
-                <w:b/>
-                <w:sz w:val="20"/>
-                <w:lang w:val="en-US"/>
-              </w:rPr>
-              <w:t>[‘</w:t>
-            </w:r>
-            <w:proofErr w:type="spellStart"/>
-            <w:r>
-              <w:rPr>
-                <w:rFonts w:ascii="Arial" w:hAnsi="Arial" w:cs="Arial"/>
-                <w:b/>
-                <w:sz w:val="20"/>
-                <w:lang w:val="en-US"/>
-              </w:rPr>
-              <w:t>contract_value</w:t>
-            </w:r>
-            <w:proofErr w:type="spellEnd"/>
-            <w:r>
-              <w:rPr>
-                <w:rFonts w:ascii="Arial" w:hAnsi="Arial" w:cs="Arial"/>
-                <w:b/>
-                <w:sz w:val="20"/>
-                <w:lang w:val="en-US"/>
-              </w:rPr>
-              <w:t>’]</w:t>
+              <w:t xml:space="preserve"> project[‘contract_value’]</w:t>
             </w:r>
             <w:r>
               <w:rPr>
@@ -1210,7 +1091,6 @@
                 <w:lang w:val="fr-CA"/>
               </w:rPr>
             </w:pPr>
-            <w:proofErr w:type="gramStart"/>
             <w:r>
               <w:rPr>
                 <w:rFonts w:ascii="Arial" w:hAnsi="Arial" w:cs="Arial"/>
@@ -1219,50 +1099,7 @@
                 <w:sz w:val="20"/>
                 <w:lang w:val="fr-CA"/>
               </w:rPr>
-              <w:t xml:space="preserve">{{ </w:t>
-            </w:r>
-            <w:proofErr w:type="spellStart"/>
-            <w:r>
-              <w:rPr>
-                <w:rFonts w:ascii="Arial" w:hAnsi="Arial" w:cs="Arial"/>
-                <w:b/>
-                <w:bCs/>
-                <w:sz w:val="20"/>
-                <w:lang w:val="fr-CA"/>
-              </w:rPr>
-              <w:t>project</w:t>
-            </w:r>
-            <w:proofErr w:type="spellEnd"/>
-            <w:proofErr w:type="gramEnd"/>
-            <w:r>
-              <w:rPr>
-                <w:rFonts w:ascii="Arial" w:hAnsi="Arial" w:cs="Arial"/>
-                <w:b/>
-                <w:bCs/>
-                <w:sz w:val="20"/>
-                <w:lang w:val="fr-CA"/>
-              </w:rPr>
-              <w:t>[‘</w:t>
-            </w:r>
-            <w:r>
-              <w:rPr>
-                <w:rFonts w:ascii="Arial" w:hAnsi="Arial" w:cs="Arial"/>
-                <w:b/>
-                <w:bCs/>
-                <w:sz w:val="20"/>
-                <w:lang w:val="fr-CA"/>
-              </w:rPr>
-              <w:t>leader</w:t>
-            </w:r>
-            <w:r>
-              <w:rPr>
-                <w:rFonts w:ascii="Arial" w:hAnsi="Arial" w:cs="Arial"/>
-                <w:b/>
-                <w:bCs/>
-                <w:sz w:val="20"/>
-                <w:lang w:val="fr-CA"/>
-              </w:rPr>
-              <w:t>’] }}</w:t>
+              <w:t>{{ project[‘leader’] }}</w:t>
             </w:r>
           </w:p>
           <w:p>
@@ -1306,7 +1143,6 @@
                 <w:lang w:val="fr-CA"/>
               </w:rPr>
             </w:pPr>
-            <w:proofErr w:type="gramStart"/>
             <w:r>
               <w:rPr>
                 <w:rFonts w:ascii="Arial" w:hAnsi="Arial" w:cs="Arial"/>
@@ -1315,82 +1151,7 @@
                 <w:sz w:val="20"/>
                 <w:lang w:val="fr-CA"/>
               </w:rPr>
-              <w:t>{{ '</w:t>
-            </w:r>
-            <w:proofErr w:type="gramEnd"/>
-            <w:r>
-              <w:rPr>
-                <w:rFonts w:ascii="Arial" w:hAnsi="Arial" w:cs="Arial"/>
-                <w:b/>
-                <w:bCs/>
-                <w:sz w:val="20"/>
-                <w:lang w:val="fr-CA"/>
-              </w:rPr>
-              <w:t>; '.</w:t>
-            </w:r>
-            <w:proofErr w:type="spellStart"/>
-            <w:r>
-              <w:rPr>
-                <w:rFonts w:ascii="Arial" w:hAnsi="Arial" w:cs="Arial"/>
-                <w:b/>
-                <w:bCs/>
-                <w:sz w:val="20"/>
-                <w:lang w:val="fr-CA"/>
-              </w:rPr>
-              <w:t>join</w:t>
-            </w:r>
-            <w:proofErr w:type="spellEnd"/>
-            <w:r>
-              <w:rPr>
-                <w:rFonts w:ascii="Arial" w:hAnsi="Arial" w:cs="Arial"/>
-                <w:b/>
-                <w:bCs/>
-                <w:sz w:val="20"/>
-                <w:lang w:val="fr-CA"/>
-              </w:rPr>
-              <w:t>(</w:t>
-            </w:r>
-            <w:proofErr w:type="spellStart"/>
-            <w:r>
-              <w:rPr>
-                <w:rFonts w:ascii="Arial" w:hAnsi="Arial" w:cs="Arial"/>
-                <w:b/>
-                <w:bCs/>
-                <w:sz w:val="20"/>
-                <w:lang w:val="fr-CA"/>
-              </w:rPr>
-              <w:t>project</w:t>
-            </w:r>
-            <w:proofErr w:type="spellEnd"/>
-            <w:r>
-              <w:rPr>
-                <w:rFonts w:ascii="Arial" w:hAnsi="Arial" w:cs="Arial"/>
-                <w:b/>
-                <w:bCs/>
-                <w:sz w:val="20"/>
-                <w:lang w:val="fr-CA"/>
-              </w:rPr>
-              <w:t>[‘</w:t>
-            </w:r>
-            <w:r>
-              <w:rPr>
-                <w:rFonts w:ascii="Arial" w:hAnsi="Arial" w:cs="Arial"/>
-                <w:b/>
-                <w:bCs/>
-                <w:sz w:val="20"/>
-                <w:lang w:val="fr-CA"/>
-              </w:rPr>
-              <w:t>expert</w:t>
-            </w:r>
-            <w:r>
-              <w:rPr>
-                <w:rFonts w:ascii="Arial" w:hAnsi="Arial" w:cs="Arial"/>
-                <w:b/>
-                <w:bCs/>
-                <w:sz w:val="20"/>
-                <w:lang w:val="fr-CA"/>
-              </w:rPr>
-              <w:t>’]) }}</w:t>
+              <w:t>{{ '; '.join(project[‘expert’]) }}</w:t>
             </w:r>
           </w:p>
           <w:p>
@@ -1434,7 +1195,6 @@
                 <w:lang w:val="en-US"/>
               </w:rPr>
             </w:pPr>
-            <w:proofErr w:type="gramStart"/>
             <w:r>
               <w:rPr>
                 <w:rFonts w:ascii="Arial" w:hAnsi="Arial" w:cs="Arial"/>
@@ -1443,38 +1203,7 @@
                 <w:sz w:val="20"/>
                 <w:lang w:val="en-US"/>
               </w:rPr>
-              <w:t>{{ '</w:t>
-            </w:r>
-            <w:proofErr w:type="gramEnd"/>
-            <w:r>
-              <w:rPr>
-                <w:rFonts w:ascii="Arial" w:hAnsi="Arial" w:cs="Arial"/>
-                <w:b/>
-                <w:bCs/>
-                <w:sz w:val="20"/>
-                <w:lang w:val="en-US"/>
-              </w:rPr>
-              <w:t>; '.join(project[‘</w:t>
-            </w:r>
-            <w:r>
-              <w:rPr>
-                <w:rFonts w:ascii="Arial" w:hAnsi="Arial" w:cs="Arial"/>
-                <w:b/>
-                <w:bCs/>
-                <w:sz w:val="20"/>
-                <w:lang w:val="en-US"/>
-              </w:rPr>
-              <w:t>other</w:t>
-            </w:r>
-            <w:r>
-              <w:rPr>
-                <w:rFonts w:ascii="Arial" w:hAnsi="Arial" w:cs="Arial"/>
-                <w:b/>
-                <w:bCs/>
-                <w:sz w:val="20"/>
-                <w:lang w:val="en-US"/>
-              </w:rPr>
-              <w:t>’]) }}</w:t>
+              <w:t>{{ '; '.join(project[‘other’]) }}</w:t>
             </w:r>
           </w:p>
           <w:p>
@@ -1489,19 +1218,17 @@
               <w:rPr>
                 <w:rFonts w:ascii="Arial" w:hAnsi="Arial" w:cs="Arial"/>
                 <w:sz w:val="20"/>
-                <w:lang w:val="en-US"/>
+                <w:lang w:val="fr-CA"/>
               </w:rPr>
             </w:pPr>
-            <w:proofErr w:type="spellStart"/>
-            <w:r>
-              <w:rPr>
-                <w:rFonts w:ascii="Arial" w:hAnsi="Arial" w:cs="Arial"/>
-                <w:sz w:val="20"/>
-                <w:lang w:val="en-US"/>
+            <w:r>
+              <w:rPr>
+                <w:rFonts w:ascii="Arial" w:hAnsi="Arial" w:cs="Arial"/>
+                <w:sz w:val="20"/>
+                <w:lang w:val="fr-CA"/>
               </w:rPr>
               <w:t>Autre</w:t>
             </w:r>
-            <w:proofErr w:type="spellEnd"/>
           </w:p>
           <w:p>
             <w:pPr>
@@ -1517,50 +1244,18 @@
                 <w:b/>
                 <w:bCs/>
                 <w:sz w:val="20"/>
-                <w:lang w:val="en-US"/>
+                <w:lang w:val="fr-CA"/>
               </w:rPr>
             </w:pPr>
-            <w:proofErr w:type="gramStart"/>
             <w:r>
               <w:rPr>
                 <w:rFonts w:ascii="Arial" w:hAnsi="Arial" w:cs="Arial"/>
                 <w:b/>
                 <w:bCs/>
                 <w:sz w:val="20"/>
-                <w:lang w:val="en-US"/>
-              </w:rPr>
-              <w:t>{{ '</w:t>
-            </w:r>
-            <w:proofErr w:type="gramEnd"/>
-            <w:r>
-              <w:rPr>
-                <w:rFonts w:ascii="Arial" w:hAnsi="Arial" w:cs="Arial"/>
-                <w:b/>
-                <w:bCs/>
-                <w:sz w:val="20"/>
-                <w:lang w:val="en-US"/>
-              </w:rPr>
-              <w:t>; '.join(project[‘</w:t>
-            </w:r>
-            <w:r>
-              <w:rPr>
-                <w:rFonts w:ascii="Arial" w:hAnsi="Arial" w:cs="Arial"/>
-                <w:b/>
-                <w:bCs/>
-                <w:sz w:val="20"/>
-                <w:lang w:val="en-US"/>
-              </w:rPr>
-              <w:t>associate</w:t>
-            </w:r>
-            <w:r>
-              <w:rPr>
-                <w:rFonts w:ascii="Arial" w:hAnsi="Arial" w:cs="Arial"/>
-                <w:b/>
-                <w:bCs/>
-                <w:sz w:val="20"/>
-                <w:lang w:val="en-US"/>
-              </w:rPr>
-              <w:t>’]) }}</w:t>
+                <w:lang w:val="fr-CA"/>
+              </w:rPr>
+              <w:t>{{ '; '.join(project[‘associate’]) }}</w:t>
             </w:r>
           </w:p>
           <w:p>
@@ -1575,7 +1270,7 @@
               <w:rPr>
                 <w:rFonts w:ascii="Arial" w:hAnsi="Arial" w:cs="Arial"/>
                 <w:sz w:val="20"/>
-                <w:lang w:val="en-US"/>
+                <w:lang w:val="fr-CA"/>
               </w:rPr>
             </w:pPr>
           </w:p>
@@ -1634,7 +1329,6 @@
                 <w:lang w:val="en-US"/>
               </w:rPr>
             </w:pPr>
-            <w:proofErr w:type="gramStart"/>
             <w:r>
               <w:rPr>
                 <w:rFonts w:ascii="Arial" w:hAnsi="Arial" w:cs="Arial"/>
@@ -1651,33 +1345,22 @@
               </w:rPr>
               <w:t>'</w:t>
             </w:r>
-            <w:proofErr w:type="gramEnd"/>
             <w:r>
               <w:rPr>
                 <w:rFonts w:ascii="Arial" w:hAnsi="Arial" w:cs="Arial"/>
                 <w:sz w:val="20"/>
                 <w:lang w:val="en-US"/>
               </w:rPr>
-              <w:t>\</w:t>
-            </w:r>
-            <w:proofErr w:type="spellStart"/>
+              <w:t>\n</w:t>
+            </w:r>
             <w:r>
               <w:rPr>
                 <w:rFonts w:ascii="Arial" w:hAnsi="Arial" w:cs="Arial"/>
                 <w:sz w:val="20"/>
                 <w:lang w:val="en-US"/>
               </w:rPr>
-              <w:t>n</w:t>
-            </w:r>
-            <w:r>
-              <w:rPr>
-                <w:rFonts w:ascii="Arial" w:hAnsi="Arial" w:cs="Arial"/>
-                <w:sz w:val="20"/>
-                <w:lang w:val="en-US"/>
-              </w:rPr>
               <w:t>'.join</w:t>
             </w:r>
-            <w:proofErr w:type="spellEnd"/>
             <w:r>
               <w:rPr>
                 <w:rFonts w:ascii="Arial" w:hAnsi="Arial" w:cs="Arial"/>
@@ -1828,7 +1511,6 @@
                 <w:lang w:val="fr-CA"/>
               </w:rPr>
             </w:pPr>
-            <w:proofErr w:type="gramStart"/>
             <w:r>
               <w:rPr>
                 <w:rFonts w:ascii="Arial" w:hAnsi="Arial" w:cs="Arial"/>
@@ -1844,28 +1526,7 @@
                 <w:sz w:val="20"/>
                 <w:lang w:val="fr-CA"/>
               </w:rPr>
-              <w:t xml:space="preserve"> </w:t>
-            </w:r>
-            <w:proofErr w:type="spellStart"/>
-            <w:r>
-              <w:rPr>
-                <w:rFonts w:ascii="Arial" w:hAnsi="Arial" w:cs="Arial"/>
-                <w:b/>
-                <w:sz w:val="20"/>
-                <w:lang w:val="fr-CA"/>
-              </w:rPr>
-              <w:t>project</w:t>
-            </w:r>
-            <w:proofErr w:type="spellEnd"/>
-            <w:proofErr w:type="gramEnd"/>
-            <w:r>
-              <w:rPr>
-                <w:rFonts w:ascii="Arial" w:hAnsi="Arial" w:cs="Arial"/>
-                <w:b/>
-                <w:sz w:val="20"/>
-                <w:lang w:val="fr-CA"/>
-              </w:rPr>
-              <w:t>[‘abstract’]</w:t>
+              <w:t xml:space="preserve"> project[‘abstract’]</w:t>
             </w:r>
             <w:r>
               <w:rPr>
@@ -1946,7 +1607,6 @@
                 <w:lang w:val="fr-CA"/>
               </w:rPr>
             </w:pPr>
-            <w:proofErr w:type="gramStart"/>
             <w:r>
               <w:rPr>
                 <w:rFonts w:ascii="Arial" w:hAnsi="Arial" w:cs="Arial"/>
@@ -1962,28 +1622,7 @@
                 <w:sz w:val="20"/>
                 <w:lang w:val="fr-CA"/>
               </w:rPr>
-              <w:t xml:space="preserve"> </w:t>
-            </w:r>
-            <w:proofErr w:type="spellStart"/>
-            <w:r>
-              <w:rPr>
-                <w:rFonts w:ascii="Arial" w:hAnsi="Arial" w:cs="Arial"/>
-                <w:b/>
-                <w:sz w:val="20"/>
-                <w:lang w:val="fr-CA"/>
-              </w:rPr>
-              <w:t>project</w:t>
-            </w:r>
-            <w:proofErr w:type="spellEnd"/>
-            <w:proofErr w:type="gramEnd"/>
-            <w:r>
-              <w:rPr>
-                <w:rFonts w:ascii="Arial" w:hAnsi="Arial" w:cs="Arial"/>
-                <w:b/>
-                <w:sz w:val="20"/>
-                <w:lang w:val="fr-CA"/>
-              </w:rPr>
-              <w:t>[‘body’]</w:t>
+              <w:t xml:space="preserve"> project[‘body’]</w:t>
             </w:r>
             <w:r>
               <w:rPr>
@@ -2058,25 +1697,7 @@
           <w:sz w:val="20"/>
           <w:lang w:val="fr-CA"/>
         </w:rPr>
-        <w:t xml:space="preserve"> </w:t>
-      </w:r>
-      <w:proofErr w:type="spellStart"/>
-      <w:r>
-        <w:rPr>
-          <w:rFonts w:ascii="Arial" w:hAnsi="Arial" w:cs="Arial"/>
-          <w:sz w:val="20"/>
-          <w:lang w:val="fr-CA"/>
-        </w:rPr>
-        <w:t>endfor</w:t>
-      </w:r>
-      <w:proofErr w:type="spellEnd"/>
-      <w:r>
-        <w:rPr>
-          <w:rFonts w:ascii="Arial" w:hAnsi="Arial" w:cs="Arial"/>
-          <w:sz w:val="20"/>
-          <w:lang w:val="fr-CA"/>
-        </w:rPr>
-        <w:t xml:space="preserve"> %}</w:t>
+        <w:t xml:space="preserve"> endfor %}</w:t>
       </w:r>
     </w:p>
     <w:sectPr>
@@ -5531,10 +5152,10 @@
     <w:lsdException w:name="HTML Acronym" w:semiHidden="1" w:unhideWhenUsed="1"/>
     <w:lsdException w:name="HTML Address" w:semiHidden="1" w:unhideWhenUsed="1"/>
     <w:lsdException w:name="HTML Cite" w:semiHidden="1" w:unhideWhenUsed="1"/>
-    <w:lsdException w:name="HTML Code" w:semiHidden="1" w:unhideWhenUsed="1"/>
+    <w:lsdException w:name="HTML Code" w:semiHidden="1" w:uiPriority="99" w:unhideWhenUsed="1"/>
     <w:lsdException w:name="HTML Definition" w:semiHidden="1" w:unhideWhenUsed="1"/>
     <w:lsdException w:name="HTML Keyboard" w:semiHidden="1" w:unhideWhenUsed="1"/>
-    <w:lsdException w:name="HTML Preformatted" w:semiHidden="1" w:unhideWhenUsed="1"/>
+    <w:lsdException w:name="HTML Preformatted" w:semiHidden="1" w:uiPriority="99" w:unhideWhenUsed="1"/>
     <w:lsdException w:name="HTML Sample" w:semiHidden="1" w:unhideWhenUsed="1"/>
     <w:lsdException w:name="HTML Typewriter" w:semiHidden="1" w:unhideWhenUsed="1"/>
     <w:lsdException w:name="HTML Variable" w:semiHidden="1" w:unhideWhenUsed="1"/>
@@ -6070,6 +5691,72 @@
       <w:shd w:val="clear" w:color="auto" w:fill="E6E6E6"/>
     </w:rPr>
   </w:style>
+  <w:style w:type="paragraph" w:styleId="PrformatHTML">
+    <w:name w:val="HTML Preformatted"/>
+    <w:basedOn w:val="Normal"/>
+    <w:link w:val="PrformatHTMLCar"/>
+    <w:uiPriority w:val="99"/>
+    <w:semiHidden/>
+    <w:unhideWhenUsed/>
+    <w:rsid w:val="001821BC"/>
+    <w:pPr>
+      <w:tabs>
+        <w:tab w:val="left" w:pos="916"/>
+        <w:tab w:val="left" w:pos="1832"/>
+        <w:tab w:val="left" w:pos="2748"/>
+        <w:tab w:val="left" w:pos="3664"/>
+        <w:tab w:val="left" w:pos="4580"/>
+        <w:tab w:val="left" w:pos="5496"/>
+        <w:tab w:val="left" w:pos="6412"/>
+        <w:tab w:val="left" w:pos="7328"/>
+        <w:tab w:val="left" w:pos="8244"/>
+        <w:tab w:val="left" w:pos="9160"/>
+        <w:tab w:val="left" w:pos="10076"/>
+        <w:tab w:val="left" w:pos="10992"/>
+        <w:tab w:val="left" w:pos="11908"/>
+        <w:tab w:val="left" w:pos="12824"/>
+        <w:tab w:val="left" w:pos="13740"/>
+        <w:tab w:val="left" w:pos="14656"/>
+      </w:tabs>
+      <w:spacing w:after="0" w:line="240" w:lineRule="auto"/>
+    </w:pPr>
+    <w:rPr>
+      <w:rFonts w:ascii="Courier New" w:hAnsi="Courier New" w:cs="Courier New"/>
+      <w:sz w:val="20"/>
+      <w:szCs w:val="20"/>
+      <w:lang w:val="fr-CA" w:eastAsia="fr-CA"/>
+    </w:rPr>
+  </w:style>
+  <w:style w:type="character" w:customStyle="1" w:styleId="PrformatHTMLCar">
+    <w:name w:val="Préformaté HTML Car"/>
+    <w:basedOn w:val="Policepardfaut"/>
+    <w:link w:val="PrformatHTML"/>
+    <w:uiPriority w:val="99"/>
+    <w:semiHidden/>
+    <w:rsid w:val="001821BC"/>
+    <w:rPr>
+      <w:rFonts w:ascii="Courier New" w:hAnsi="Courier New" w:cs="Courier New"/>
+      <w:lang w:val="fr-CA" w:eastAsia="fr-CA"/>
+    </w:rPr>
+  </w:style>
+  <w:style w:type="character" w:styleId="CodeHTML">
+    <w:name w:val="HTML Code"/>
+    <w:basedOn w:val="Policepardfaut"/>
+    <w:uiPriority w:val="99"/>
+    <w:semiHidden/>
+    <w:unhideWhenUsed/>
+    <w:rsid w:val="001821BC"/>
+    <w:rPr>
+      <w:rFonts w:ascii="Courier New" w:eastAsia="Times New Roman" w:hAnsi="Courier New" w:cs="Courier New"/>
+      <w:sz w:val="20"/>
+      <w:szCs w:val="20"/>
+    </w:rPr>
+  </w:style>
+  <w:style w:type="character" w:customStyle="1" w:styleId="hljs-string">
+    <w:name w:val="hljs-string"/>
+    <w:basedOn w:val="Policepardfaut"/>
+    <w:rsid w:val="001821BC"/>
+  </w:style>
 </w:styles>
 </file>
 

</xml_diff>